<commit_message>
ajout de cahier de recette
</commit_message>
<xml_diff>
--- a/cahier de charge.docx
+++ b/cahier de charge.docx
@@ -107,6 +107,7 @@
           <w:lang w:val="en-US"/>
         </w:rPr>
       </w:pPr>
+      <w:proofErr w:type="spellStart"/>
       <w:r>
         <w:rPr>
           <w:b/>
@@ -115,8 +116,9 @@
           <w:szCs w:val="72"/>
           <w:lang w:val="en-US"/>
         </w:rPr>
-        <w:t>d’une application de suivie budgétaire</w:t>
-      </w:r>
+        <w:t>d’une</w:t>
+      </w:r>
+      <w:proofErr w:type="spellEnd"/>
       <w:r>
         <w:rPr>
           <w:b/>
@@ -125,6 +127,50 @@
           <w:szCs w:val="72"/>
           <w:lang w:val="en-US"/>
         </w:rPr>
+        <w:t xml:space="preserve"> application de </w:t>
+      </w:r>
+      <w:proofErr w:type="spellStart"/>
+      <w:r>
+        <w:rPr>
+          <w:b/>
+          <w:bCs/>
+          <w:sz w:val="72"/>
+          <w:szCs w:val="72"/>
+          <w:lang w:val="en-US"/>
+        </w:rPr>
+        <w:t>suivie</w:t>
+      </w:r>
+      <w:proofErr w:type="spellEnd"/>
+      <w:r>
+        <w:rPr>
+          <w:b/>
+          <w:bCs/>
+          <w:sz w:val="72"/>
+          <w:szCs w:val="72"/>
+          <w:lang w:val="en-US"/>
+        </w:rPr>
+        <w:t xml:space="preserve"> </w:t>
+      </w:r>
+      <w:proofErr w:type="spellStart"/>
+      <w:r>
+        <w:rPr>
+          <w:b/>
+          <w:bCs/>
+          <w:sz w:val="72"/>
+          <w:szCs w:val="72"/>
+          <w:lang w:val="en-US"/>
+        </w:rPr>
+        <w:t>budgétaire</w:t>
+      </w:r>
+      <w:proofErr w:type="spellEnd"/>
+      <w:r>
+        <w:rPr>
+          <w:b/>
+          <w:bCs/>
+          <w:sz w:val="72"/>
+          <w:szCs w:val="72"/>
+          <w:lang w:val="en-US"/>
+        </w:rPr>
         <w:t xml:space="preserve"> au sein du lycée RAOMBANA</w:t>
       </w:r>
       <w:r>
@@ -245,26 +291,58 @@
           <w:lang w:val="en-US"/>
         </w:rPr>
         <w:lastRenderedPageBreak/>
-        <w:t>Périmètre du projet</w:t>
-      </w:r>
-    </w:p>
-    <w:p>
-      <w:pPr>
-        <w:spacing w:line="360" w:lineRule="auto"/>
-        <w:rPr>
-          <w:b/>
-          <w:bCs/>
-          <w:lang w:val="en-US"/>
-        </w:rPr>
-      </w:pPr>
-      <w:r>
-        <w:rPr>
-          <w:b/>
-          <w:bCs/>
-          <w:lang w:val="en-US"/>
-        </w:rPr>
-        <w:t>Objectifs du projet</w:t>
-      </w:r>
+        <w:t xml:space="preserve">Périmètre du </w:t>
+      </w:r>
+      <w:proofErr w:type="spellStart"/>
+      <w:r>
+        <w:rPr>
+          <w:b/>
+          <w:bCs/>
+          <w:sz w:val="28"/>
+          <w:szCs w:val="28"/>
+          <w:lang w:val="en-US"/>
+        </w:rPr>
+        <w:t>projet</w:t>
+      </w:r>
+      <w:proofErr w:type="spellEnd"/>
+    </w:p>
+    <w:p>
+      <w:pPr>
+        <w:spacing w:line="360" w:lineRule="auto"/>
+        <w:rPr>
+          <w:b/>
+          <w:bCs/>
+          <w:lang w:val="en-US"/>
+        </w:rPr>
+      </w:pPr>
+      <w:proofErr w:type="spellStart"/>
+      <w:r>
+        <w:rPr>
+          <w:b/>
+          <w:bCs/>
+          <w:lang w:val="en-US"/>
+        </w:rPr>
+        <w:t>Objectifs</w:t>
+      </w:r>
+      <w:proofErr w:type="spellEnd"/>
+      <w:r>
+        <w:rPr>
+          <w:b/>
+          <w:bCs/>
+          <w:lang w:val="en-US"/>
+        </w:rPr>
+        <w:t xml:space="preserve"> du </w:t>
+      </w:r>
+      <w:proofErr w:type="spellStart"/>
+      <w:r>
+        <w:rPr>
+          <w:b/>
+          <w:bCs/>
+          <w:lang w:val="en-US"/>
+        </w:rPr>
+        <w:t>projet</w:t>
+      </w:r>
+      <w:proofErr w:type="spellEnd"/>
     </w:p>
     <w:p>
       <w:pPr>
@@ -288,21 +366,51 @@
         <w:rPr>
           <w:lang w:val="en-US"/>
         </w:rPr>
-        <w:t>Périmètre fonctionnel inclus</w:t>
-      </w:r>
-    </w:p>
-    <w:p>
-      <w:pPr>
-        <w:spacing w:line="360" w:lineRule="auto"/>
-        <w:rPr>
-          <w:lang w:val="en-US"/>
-        </w:rPr>
-      </w:pPr>
-      <w:r>
-        <w:rPr>
-          <w:lang w:val="en-US"/>
-        </w:rPr>
-        <w:t>Fonctionnalités principals</w:t>
+        <w:t xml:space="preserve">Périmètre </w:t>
+      </w:r>
+      <w:proofErr w:type="spellStart"/>
+      <w:r>
+        <w:rPr>
+          <w:lang w:val="en-US"/>
+        </w:rPr>
+        <w:t>fonctionnel</w:t>
+      </w:r>
+      <w:proofErr w:type="spellEnd"/>
+      <w:r>
+        <w:rPr>
+          <w:lang w:val="en-US"/>
+        </w:rPr>
+        <w:t xml:space="preserve"> </w:t>
+      </w:r>
+      <w:proofErr w:type="spellStart"/>
+      <w:r>
+        <w:rPr>
+          <w:lang w:val="en-US"/>
+        </w:rPr>
+        <w:t>inclus</w:t>
+      </w:r>
+      <w:proofErr w:type="spellEnd"/>
+    </w:p>
+    <w:p>
+      <w:pPr>
+        <w:spacing w:line="360" w:lineRule="auto"/>
+        <w:rPr>
+          <w:lang w:val="en-US"/>
+        </w:rPr>
+      </w:pPr>
+      <w:proofErr w:type="spellStart"/>
+      <w:r>
+        <w:rPr>
+          <w:lang w:val="en-US"/>
+        </w:rPr>
+        <w:t>Fonctionnalités</w:t>
+      </w:r>
+      <w:proofErr w:type="spellEnd"/>
+      <w:r>
+        <w:rPr>
+          <w:lang w:val="en-US"/>
+        </w:rPr>
+        <w:t xml:space="preserve"> principals</w:t>
       </w:r>
     </w:p>
     <w:p>
@@ -573,7 +681,6 @@
           <w:bCs/>
           <w:sz w:val="28"/>
           <w:szCs w:val="28"/>
-          <w:lang/>
         </w:rPr>
         <w:lastRenderedPageBreak/>
         <w:t>Périmètre fonctionnel exclu</w:t>
@@ -592,7 +699,6 @@
         <w:rPr>
           <w:b/>
           <w:bCs/>
-          <w:lang/>
         </w:rPr>
         <w:t>Fonctionnalités expressément exclues :</w:t>
       </w:r>
@@ -604,14 +710,8 @@
           <w:numId w:val="2"/>
         </w:numPr>
         <w:spacing w:line="360" w:lineRule="auto"/>
-        <w:rPr>
-          <w:lang/>
-        </w:rPr>
-      </w:pPr>
-      <w:r>
-        <w:rPr>
-          <w:lang/>
-        </w:rPr>
+      </w:pPr>
+      <w:r>
         <w:t>Connexion à des institutions financières :</w:t>
       </w:r>
     </w:p>
@@ -622,14 +722,8 @@
           <w:numId w:val="2"/>
         </w:numPr>
         <w:spacing w:line="360" w:lineRule="auto"/>
-        <w:rPr>
-          <w:lang/>
-        </w:rPr>
-      </w:pPr>
-      <w:r>
-        <w:rPr>
-          <w:lang/>
-        </w:rPr>
+      </w:pPr>
+      <w:r>
         <w:t>Pas d'import automatique depuis les comptes bancaires</w:t>
       </w:r>
     </w:p>
@@ -640,14 +734,8 @@
           <w:numId w:val="2"/>
         </w:numPr>
         <w:spacing w:line="360" w:lineRule="auto"/>
-        <w:rPr>
-          <w:lang/>
-        </w:rPr>
-      </w:pPr>
-      <w:r>
-        <w:rPr>
-          <w:lang/>
-        </w:rPr>
+      </w:pPr>
+      <w:r>
         <w:t>Pas d'API de synchronisation avec les banques</w:t>
       </w:r>
     </w:p>
@@ -658,14 +746,8 @@
           <w:numId w:val="2"/>
         </w:numPr>
         <w:spacing w:line="360" w:lineRule="auto"/>
-        <w:rPr>
-          <w:lang/>
-        </w:rPr>
-      </w:pPr>
-      <w:r>
-        <w:rPr>
-          <w:lang/>
-        </w:rPr>
+      </w:pPr>
+      <w:r>
         <w:t>Pas de reconnaissance automatique des transactions (via relevés)</w:t>
       </w:r>
     </w:p>
@@ -676,14 +758,8 @@
           <w:numId w:val="2"/>
         </w:numPr>
         <w:spacing w:line="360" w:lineRule="auto"/>
-        <w:rPr>
-          <w:lang/>
-        </w:rPr>
-      </w:pPr>
-      <w:r>
-        <w:rPr>
-          <w:lang/>
-        </w:rPr>
+      </w:pPr>
+      <w:r>
         <w:t>Fonctionnalités collaboratives/multi-utilisateurs :</w:t>
       </w:r>
     </w:p>
@@ -694,14 +770,8 @@
           <w:numId w:val="2"/>
         </w:numPr>
         <w:spacing w:line="360" w:lineRule="auto"/>
-        <w:rPr>
-          <w:lang/>
-        </w:rPr>
-      </w:pPr>
-      <w:r>
-        <w:rPr>
-          <w:lang/>
-        </w:rPr>
+      </w:pPr>
+      <w:r>
         <w:t>Pas de comptes familiaux ou partagés</w:t>
       </w:r>
     </w:p>
@@ -712,14 +782,8 @@
           <w:numId w:val="2"/>
         </w:numPr>
         <w:spacing w:line="360" w:lineRule="auto"/>
-        <w:rPr>
-          <w:lang/>
-        </w:rPr>
-      </w:pPr>
-      <w:r>
-        <w:rPr>
-          <w:lang/>
-        </w:rPr>
+      </w:pPr>
+      <w:r>
         <w:t>Pas de gestion de droits/rôles entre utilisateurs</w:t>
       </w:r>
     </w:p>
@@ -730,14 +794,8 @@
           <w:numId w:val="2"/>
         </w:numPr>
         <w:spacing w:line="360" w:lineRule="auto"/>
-        <w:rPr>
-          <w:lang/>
-        </w:rPr>
-      </w:pPr>
-      <w:r>
-        <w:rPr>
-          <w:lang/>
-        </w:rPr>
+      </w:pPr>
+      <w:r>
         <w:t>Fonctionnalités comptables avancées :</w:t>
       </w:r>
     </w:p>
@@ -748,14 +806,8 @@
           <w:numId w:val="2"/>
         </w:numPr>
         <w:spacing w:line="360" w:lineRule="auto"/>
-        <w:rPr>
-          <w:lang/>
-        </w:rPr>
-      </w:pPr>
-      <w:r>
-        <w:rPr>
-          <w:lang/>
-        </w:rPr>
+      </w:pPr>
+      <w:r>
         <w:t>Pas de gestion de TVA</w:t>
       </w:r>
     </w:p>
@@ -766,14 +818,8 @@
           <w:numId w:val="2"/>
         </w:numPr>
         <w:spacing w:line="360" w:lineRule="auto"/>
-        <w:rPr>
-          <w:lang/>
-        </w:rPr>
-      </w:pPr>
-      <w:r>
-        <w:rPr>
-          <w:lang/>
-        </w:rPr>
+      </w:pPr>
+      <w:r>
         <w:t>Pas de facturation électronique</w:t>
       </w:r>
     </w:p>
@@ -784,14 +830,8 @@
           <w:numId w:val="2"/>
         </w:numPr>
         <w:spacing w:line="360" w:lineRule="auto"/>
-        <w:rPr>
-          <w:lang/>
-        </w:rPr>
-      </w:pPr>
-      <w:r>
-        <w:rPr>
-          <w:lang/>
-        </w:rPr>
+      </w:pPr>
+      <w:r>
         <w:t>Pas de rapports fiscaux pré-remplis</w:t>
       </w:r>
     </w:p>
@@ -802,14 +842,8 @@
           <w:numId w:val="2"/>
         </w:numPr>
         <w:spacing w:line="360" w:lineRule="auto"/>
-        <w:rPr>
-          <w:lang/>
-        </w:rPr>
-      </w:pPr>
-      <w:r>
-        <w:rPr>
-          <w:lang/>
-        </w:rPr>
+      </w:pPr>
+      <w:r>
         <w:t>Pas de comptabilité en partie double</w:t>
       </w:r>
     </w:p>
@@ -820,14 +854,8 @@
           <w:numId w:val="2"/>
         </w:numPr>
         <w:spacing w:line="360" w:lineRule="auto"/>
-        <w:rPr>
-          <w:lang/>
-        </w:rPr>
-      </w:pPr>
-      <w:r>
-        <w:rPr>
-          <w:lang/>
-        </w:rPr>
+      </w:pPr>
+      <w:r>
         <w:t>Gestion d'investissements complexes :</w:t>
       </w:r>
     </w:p>
@@ -838,14 +866,8 @@
           <w:numId w:val="2"/>
         </w:numPr>
         <w:spacing w:line="360" w:lineRule="auto"/>
-        <w:rPr>
-          <w:lang/>
-        </w:rPr>
-      </w:pPr>
-      <w:r>
-        <w:rPr>
-          <w:lang/>
-        </w:rPr>
+      </w:pPr>
+      <w:r>
         <w:t>Pas de suivi de portefeuille d'actions</w:t>
       </w:r>
     </w:p>
@@ -856,14 +878,8 @@
           <w:numId w:val="2"/>
         </w:numPr>
         <w:spacing w:line="360" w:lineRule="auto"/>
-        <w:rPr>
-          <w:lang/>
-        </w:rPr>
-      </w:pPr>
-      <w:r>
-        <w:rPr>
-          <w:lang/>
-        </w:rPr>
+      </w:pPr>
+      <w:r>
         <w:t>Pas de calcul de rendement ou d'intérêts composés complexes</w:t>
       </w:r>
     </w:p>
@@ -874,14 +890,8 @@
           <w:numId w:val="2"/>
         </w:numPr>
         <w:spacing w:line="360" w:lineRule="auto"/>
-        <w:rPr>
-          <w:lang/>
-        </w:rPr>
-      </w:pPr>
-      <w:r>
-        <w:rPr>
-          <w:lang/>
-        </w:rPr>
+      </w:pPr>
+      <w:r>
         <w:t>Fonctionnalités de paiement :</w:t>
       </w:r>
     </w:p>
@@ -892,14 +902,8 @@
           <w:numId w:val="2"/>
         </w:numPr>
         <w:spacing w:line="360" w:lineRule="auto"/>
-        <w:rPr>
-          <w:lang/>
-        </w:rPr>
-      </w:pPr>
-      <w:r>
-        <w:rPr>
-          <w:lang/>
-        </w:rPr>
+      </w:pPr>
+      <w:r>
         <w:t>Pas d'intégration de système de paiement</w:t>
       </w:r>
     </w:p>
@@ -910,14 +914,8 @@
           <w:numId w:val="2"/>
         </w:numPr>
         <w:spacing w:line="360" w:lineRule="auto"/>
-        <w:rPr>
-          <w:lang/>
-        </w:rPr>
-      </w:pPr>
-      <w:r>
-        <w:rPr>
-          <w:lang/>
-        </w:rPr>
+      </w:pPr>
+      <w:r>
         <w:t>Pas de virement ou transfert d'argent depuis l'application</w:t>
       </w:r>
     </w:p>
@@ -928,14 +926,8 @@
           <w:numId w:val="2"/>
         </w:numPr>
         <w:spacing w:line="360" w:lineRule="auto"/>
-        <w:rPr>
-          <w:lang/>
-        </w:rPr>
-      </w:pPr>
-      <w:r>
-        <w:rPr>
-          <w:lang/>
-        </w:rPr>
+      </w:pPr>
+      <w:r>
         <w:t>Systèmes tiers :</w:t>
       </w:r>
     </w:p>
@@ -946,14 +938,8 @@
           <w:numId w:val="2"/>
         </w:numPr>
         <w:spacing w:line="360" w:lineRule="auto"/>
-        <w:rPr>
-          <w:lang/>
-        </w:rPr>
-      </w:pPr>
-      <w:r>
-        <w:rPr>
-          <w:lang/>
-        </w:rPr>
+      </w:pPr>
+      <w:r>
         <w:t>Pas d'intégration avec des logiciels de comptabilité (Sage, QuickBooks)</w:t>
       </w:r>
     </w:p>
@@ -964,14 +950,8 @@
           <w:numId w:val="2"/>
         </w:numPr>
         <w:spacing w:line="360" w:lineRule="auto"/>
-        <w:rPr>
-          <w:lang/>
-        </w:rPr>
-      </w:pPr>
-      <w:r>
-        <w:rPr>
-          <w:lang/>
-        </w:rPr>
+      </w:pPr>
+      <w:r>
         <w:t>Pas de synchronisation avec des agendas externes</w:t>
       </w:r>
     </w:p>
@@ -982,14 +962,8 @@
           <w:numId w:val="2"/>
         </w:numPr>
         <w:spacing w:line="360" w:lineRule="auto"/>
-        <w:rPr>
-          <w:lang/>
-        </w:rPr>
-      </w:pPr>
-      <w:r>
-        <w:rPr>
-          <w:lang/>
-        </w:rPr>
+      </w:pPr>
+      <w:r>
         <w:lastRenderedPageBreak/>
         <w:t>Fonctionnalités avancées de sécurité :</w:t>
       </w:r>
@@ -1001,14 +975,8 @@
           <w:numId w:val="2"/>
         </w:numPr>
         <w:spacing w:line="360" w:lineRule="auto"/>
-        <w:rPr>
-          <w:lang/>
-        </w:rPr>
-      </w:pPr>
-      <w:r>
-        <w:rPr>
-          <w:lang/>
-        </w:rPr>
+      </w:pPr>
+      <w:r>
         <w:t>Pas d'authentification à deux facteurs (dans la V1)</w:t>
       </w:r>
     </w:p>
@@ -1019,14 +987,8 @@
           <w:numId w:val="2"/>
         </w:numPr>
         <w:spacing w:line="360" w:lineRule="auto"/>
-        <w:rPr>
-          <w:lang/>
-        </w:rPr>
-      </w:pPr>
-      <w:r>
-        <w:rPr>
-          <w:lang/>
-        </w:rPr>
+      </w:pPr>
+      <w:r>
         <w:t>Pas d'audit trail complet (historique détaillé de toutes les actions)</w:t>
       </w:r>
     </w:p>
@@ -1038,7 +1000,6 @@
           <w:bCs/>
           <w:sz w:val="28"/>
           <w:szCs w:val="28"/>
-          <w:lang/>
         </w:rPr>
       </w:pPr>
       <w:r>
@@ -1047,7 +1008,6 @@
           <w:bCs/>
           <w:sz w:val="28"/>
           <w:szCs w:val="28"/>
-          <w:lang/>
         </w:rPr>
         <w:t>Hypothèses du projet</w:t>
       </w:r>
@@ -1058,14 +1018,12 @@
         <w:rPr>
           <w:b/>
           <w:bCs/>
-          <w:lang/>
-        </w:rPr>
-      </w:pPr>
-      <w:r>
-        <w:rPr>
-          <w:b/>
-          <w:bCs/>
-          <w:lang/>
+        </w:rPr>
+      </w:pPr>
+      <w:r>
+        <w:rPr>
+          <w:b/>
+          <w:bCs/>
         </w:rPr>
         <w:t>Hypothèses techniques :</w:t>
       </w:r>
@@ -1077,14 +1035,8 @@
           <w:numId w:val="3"/>
         </w:numPr>
         <w:spacing w:line="360" w:lineRule="auto"/>
-        <w:rPr>
-          <w:lang/>
-        </w:rPr>
-      </w:pPr>
-      <w:r>
-        <w:rPr>
-          <w:lang/>
-        </w:rPr>
+      </w:pPr>
+      <w:r>
         <w:t>L'application fonctionnera en mode connecté ou hors-ligne (selon l'architecture choisie)</w:t>
       </w:r>
     </w:p>
@@ -1095,14 +1047,8 @@
           <w:numId w:val="3"/>
         </w:numPr>
         <w:spacing w:line="360" w:lineRule="auto"/>
-        <w:rPr>
-          <w:lang/>
-        </w:rPr>
-      </w:pPr>
-      <w:r>
-        <w:rPr>
-          <w:lang/>
-        </w:rPr>
+      </w:pPr>
+      <w:r>
         <w:t>Les données seront stockées de manière sécurisée (chiffrement au repos)</w:t>
       </w:r>
     </w:p>
@@ -1113,14 +1059,8 @@
           <w:numId w:val="3"/>
         </w:numPr>
         <w:spacing w:line="360" w:lineRule="auto"/>
-        <w:rPr>
-          <w:lang/>
-        </w:rPr>
-      </w:pPr>
-      <w:r>
-        <w:rPr>
-          <w:lang/>
-        </w:rPr>
+      </w:pPr>
+      <w:r>
         <w:t>L'interface sera disponible en français (au minimum)</w:t>
       </w:r>
     </w:p>
@@ -1131,14 +1071,8 @@
           <w:numId w:val="3"/>
         </w:numPr>
         <w:spacing w:line="360" w:lineRule="auto"/>
-        <w:rPr>
-          <w:lang/>
-        </w:rPr>
-      </w:pPr>
-      <w:r>
-        <w:rPr>
-          <w:lang/>
-        </w:rPr>
+      </w:pPr>
+      <w:r>
         <w:t>La devise principale sera l'euro (configurable par l'utilisateur)</w:t>
       </w:r>
     </w:p>
@@ -1148,14 +1082,12 @@
         <w:rPr>
           <w:b/>
           <w:bCs/>
-          <w:lang/>
-        </w:rPr>
-      </w:pPr>
-      <w:r>
-        <w:rPr>
-          <w:b/>
-          <w:bCs/>
-          <w:lang/>
+        </w:rPr>
+      </w:pPr>
+      <w:r>
+        <w:rPr>
+          <w:b/>
+          <w:bCs/>
         </w:rPr>
         <w:t>Hypothèses métier :</w:t>
       </w:r>
@@ -1167,14 +1099,8 @@
           <w:numId w:val="4"/>
         </w:numPr>
         <w:spacing w:line="360" w:lineRule="auto"/>
-        <w:rPr>
-          <w:lang/>
-        </w:rPr>
-      </w:pPr>
-      <w:r>
-        <w:rPr>
-          <w:lang/>
-        </w:rPr>
+      </w:pPr>
+      <w:r>
         <w:t>L'utilisateur saisit manuellement toutes ses transactions</w:t>
       </w:r>
     </w:p>
@@ -1185,14 +1111,8 @@
           <w:numId w:val="4"/>
         </w:numPr>
         <w:spacing w:line="360" w:lineRule="auto"/>
-        <w:rPr>
-          <w:lang/>
-        </w:rPr>
-      </w:pPr>
-      <w:r>
-        <w:rPr>
-          <w:lang/>
-        </w:rPr>
+      </w:pPr>
+      <w:r>
         <w:t>L'utilisateur a une connaissance basique de la gestion budgétaire</w:t>
       </w:r>
     </w:p>
@@ -1203,14 +1123,8 @@
           <w:numId w:val="4"/>
         </w:numPr>
         <w:spacing w:line="360" w:lineRule="auto"/>
-        <w:rPr>
-          <w:lang/>
-        </w:rPr>
-      </w:pPr>
-      <w:r>
-        <w:rPr>
-          <w:lang/>
-        </w:rPr>
+      </w:pPr>
+      <w:r>
         <w:t>Les données saisies sont présumées exactes (l'application ne vérifie pas la véracité)</w:t>
       </w:r>
     </w:p>
@@ -1221,14 +1135,8 @@
           <w:numId w:val="4"/>
         </w:numPr>
         <w:spacing w:line="360" w:lineRule="auto"/>
-        <w:rPr>
-          <w:lang/>
-        </w:rPr>
-      </w:pPr>
-      <w:r>
-        <w:rPr>
-          <w:lang/>
-        </w:rPr>
+      </w:pPr>
+      <w:r>
         <w:t>L'application ne fournit pas de conseils financiers personnalisés</w:t>
       </w:r>
     </w:p>
@@ -1238,14 +1146,12 @@
         <w:rPr>
           <w:b/>
           <w:bCs/>
-          <w:lang/>
-        </w:rPr>
-      </w:pPr>
-      <w:r>
-        <w:rPr>
-          <w:b/>
-          <w:bCs/>
-          <w:lang/>
+        </w:rPr>
+      </w:pPr>
+      <w:r>
+        <w:rPr>
+          <w:b/>
+          <w:bCs/>
         </w:rPr>
         <w:t>Livrables attendus</w:t>
       </w:r>
@@ -1256,14 +1162,12 @@
         <w:rPr>
           <w:b/>
           <w:bCs/>
-          <w:lang/>
-        </w:rPr>
-      </w:pPr>
-      <w:r>
-        <w:rPr>
-          <w:b/>
-          <w:bCs/>
-          <w:lang/>
+        </w:rPr>
+      </w:pPr>
+      <w:r>
+        <w:rPr>
+          <w:b/>
+          <w:bCs/>
         </w:rPr>
         <w:t>Produit logiciel :</w:t>
       </w:r>
@@ -1275,14 +1179,8 @@
           <w:numId w:val="6"/>
         </w:numPr>
         <w:spacing w:line="360" w:lineRule="auto"/>
-        <w:rPr>
-          <w:lang/>
-        </w:rPr>
-      </w:pPr>
-      <w:r>
-        <w:rPr>
-          <w:lang/>
-        </w:rPr>
+      </w:pPr>
+      <w:r>
         <w:t>Application fonctionnelle selon les spécifications</w:t>
       </w:r>
     </w:p>
@@ -1293,14 +1191,8 @@
           <w:numId w:val="6"/>
         </w:numPr>
         <w:spacing w:line="360" w:lineRule="auto"/>
-        <w:rPr>
-          <w:lang/>
-        </w:rPr>
-      </w:pPr>
-      <w:r>
-        <w:rPr>
-          <w:lang/>
-        </w:rPr>
+      </w:pPr>
+      <w:r>
         <w:t>Code source commenté et documenté</w:t>
       </w:r>
     </w:p>
@@ -1311,37 +1203,43 @@
           <w:numId w:val="6"/>
         </w:numPr>
         <w:spacing w:line="360" w:lineRule="auto"/>
-        <w:rPr>
-          <w:lang/>
-        </w:rPr>
-      </w:pPr>
-      <w:r>
-        <w:rPr>
-          <w:lang/>
-        </w:rPr>
+      </w:pPr>
+      <w:r>
         <w:t>Base de données avec schéma relationnel</w:t>
       </w:r>
       <w:r>
         <w:rPr>
           <w:lang w:val="en-US"/>
         </w:rPr>
-        <w:t xml:space="preserve"> (SQlite)</w:t>
-      </w:r>
-    </w:p>
-    <w:p>
-      <w:pPr>
-        <w:spacing w:line="360" w:lineRule="auto"/>
-        <w:rPr>
-          <w:b/>
-          <w:bCs/>
-          <w:lang/>
-        </w:rPr>
-      </w:pPr>
-      <w:r>
-        <w:rPr>
-          <w:b/>
-          <w:bCs/>
-          <w:lang/>
+        <w:t xml:space="preserve"> (</w:t>
+      </w:r>
+      <w:proofErr w:type="spellStart"/>
+      <w:r>
+        <w:rPr>
+          <w:lang w:val="en-US"/>
+        </w:rPr>
+        <w:t>SQlite</w:t>
+      </w:r>
+      <w:proofErr w:type="spellEnd"/>
+      <w:r>
+        <w:rPr>
+          <w:lang w:val="en-US"/>
+        </w:rPr>
+        <w:t>)</w:t>
+      </w:r>
+    </w:p>
+    <w:p>
+      <w:pPr>
+        <w:spacing w:line="360" w:lineRule="auto"/>
+        <w:rPr>
+          <w:b/>
+          <w:bCs/>
+        </w:rPr>
+      </w:pPr>
+      <w:r>
+        <w:rPr>
+          <w:b/>
+          <w:bCs/>
         </w:rPr>
         <w:t>Documentation :</w:t>
       </w:r>
@@ -1353,14 +1251,8 @@
           <w:numId w:val="7"/>
         </w:numPr>
         <w:spacing w:line="360" w:lineRule="auto"/>
-        <w:rPr>
-          <w:lang/>
-        </w:rPr>
-      </w:pPr>
-      <w:r>
-        <w:rPr>
-          <w:lang/>
-        </w:rPr>
+      </w:pPr>
+      <w:r>
         <w:t>Guide d'installation et déploiement</w:t>
       </w:r>
     </w:p>
@@ -1371,26 +1263,25 @@
           <w:numId w:val="7"/>
         </w:numPr>
         <w:spacing w:line="360" w:lineRule="auto"/>
-        <w:rPr>
-          <w:lang/>
-        </w:rPr>
-      </w:pPr>
-      <w:r>
-        <w:rPr>
-          <w:lang/>
-        </w:rPr>
+      </w:pPr>
+      <w:r>
         <w:t xml:space="preserve">Documentation technique (architecture, </w:t>
       </w:r>
       <w:r>
         <w:rPr>
           <w:lang w:val="en-US"/>
         </w:rPr>
-        <w:t>framework utilisé</w:t>
-      </w:r>
-      <w:r>
-        <w:rPr>
-          <w:lang/>
-        </w:rPr>
+        <w:t xml:space="preserve">framework </w:t>
+      </w:r>
+      <w:proofErr w:type="spellStart"/>
+      <w:r>
+        <w:rPr>
+          <w:lang w:val="en-US"/>
+        </w:rPr>
+        <w:t>utilisé</w:t>
+      </w:r>
+      <w:proofErr w:type="spellEnd"/>
+      <w:r>
         <w:t>)</w:t>
       </w:r>
     </w:p>
@@ -1400,14 +1291,12 @@
         <w:rPr>
           <w:b/>
           <w:bCs/>
-          <w:lang/>
-        </w:rPr>
-      </w:pPr>
-      <w:r>
-        <w:rPr>
-          <w:b/>
-          <w:bCs/>
-          <w:lang/>
+        </w:rPr>
+      </w:pPr>
+      <w:r>
+        <w:rPr>
+          <w:b/>
+          <w:bCs/>
         </w:rPr>
         <w:t>Tests :</w:t>
       </w:r>
@@ -1419,14 +1308,8 @@
           <w:numId w:val="8"/>
         </w:numPr>
         <w:spacing w:line="360" w:lineRule="auto"/>
-        <w:rPr>
-          <w:lang/>
-        </w:rPr>
-      </w:pPr>
-      <w:r>
-        <w:rPr>
-          <w:lang/>
-        </w:rPr>
+      </w:pPr>
+      <w:r>
         <w:lastRenderedPageBreak/>
         <w:t>Plan de tests validant toutes les fonctionnalités</w:t>
       </w:r>
@@ -1438,14 +1321,8 @@
           <w:numId w:val="8"/>
         </w:numPr>
         <w:spacing w:line="360" w:lineRule="auto"/>
-        <w:rPr>
-          <w:lang/>
-        </w:rPr>
-      </w:pPr>
-      <w:r>
-        <w:rPr>
-          <w:lang/>
-        </w:rPr>
+      </w:pPr>
+      <w:r>
         <w:t>Rapport de tests d'acceptation</w:t>
       </w:r>
     </w:p>
@@ -1459,13 +1336,9 @@
         <w:rPr>
           <w:b/>
           <w:bCs/>
-          <w:lang/>
-        </w:rPr>
-      </w:pPr>
-      <w:r>
-        <w:rPr>
-          <w:lang/>
-        </w:rPr>
+        </w:rPr>
+      </w:pPr>
+      <w:r>
         <w:t>Cas de tests pour les scénarios principaux</w:t>
       </w:r>
     </w:p>
@@ -1475,14 +1348,12 @@
         <w:rPr>
           <w:b/>
           <w:bCs/>
-          <w:lang/>
-        </w:rPr>
-      </w:pPr>
-      <w:r>
-        <w:rPr>
-          <w:b/>
-          <w:bCs/>
-          <w:lang/>
+        </w:rPr>
+      </w:pPr>
+      <w:r>
+        <w:rPr>
+          <w:b/>
+          <w:bCs/>
         </w:rPr>
         <w:t>Critères d'acceptation généraux</w:t>
       </w:r>
@@ -1490,14 +1361,8 @@
     <w:p>
       <w:pPr>
         <w:spacing w:line="360" w:lineRule="auto"/>
-        <w:rPr>
-          <w:lang/>
-        </w:rPr>
-      </w:pPr>
-      <w:r>
-        <w:rPr>
-          <w:lang/>
-        </w:rPr>
+      </w:pPr>
+      <w:r>
         <w:t>Le projet sera considéré comme réussi si :</w:t>
       </w:r>
     </w:p>
@@ -1508,15 +1373,18 @@
           <w:numId w:val="9"/>
         </w:numPr>
         <w:spacing w:line="360" w:lineRule="auto"/>
-        <w:rPr>
-          <w:lang/>
-        </w:rPr>
-      </w:pPr>
-      <w:r>
-        <w:rPr>
-          <w:lang/>
-        </w:rPr>
-        <w:t>L'utilisateur peut ajouter/modifier/supprimer ressources et dépenses sans erreur</w:t>
+      </w:pPr>
+      <w:r>
+        <w:t>L'utilisateur peut ajouter</w:t>
+      </w:r>
+      <w:r>
+        <w:rPr>
+          <w:lang w:val="en-US"/>
+        </w:rPr>
+        <w:t xml:space="preserve"> et </w:t>
+      </w:r>
+      <w:r>
+        <w:t>modifier ressources et dépenses sans erreur</w:t>
       </w:r>
     </w:p>
     <w:p>
@@ -1526,15 +1394,12 @@
           <w:numId w:val="9"/>
         </w:numPr>
         <w:spacing w:line="360" w:lineRule="auto"/>
-        <w:rPr>
-          <w:lang/>
-        </w:rPr>
-      </w:pPr>
-      <w:r>
-        <w:rPr>
-          <w:lang/>
-        </w:rPr>
-        <w:t>Les calculs (soldes, totaux) sont exacts en temps réel</w:t>
+      </w:pPr>
+      <w:r>
+        <w:t xml:space="preserve">Les calculs (soldes, totaux) sont exacts en temps </w:t>
+      </w:r>
+      <w:r>
+        <w:t>reel</w:t>
       </w:r>
     </w:p>
     <w:p>
@@ -1544,16 +1409,63 @@
           <w:numId w:val="9"/>
         </w:numPr>
         <w:spacing w:line="360" w:lineRule="auto"/>
-        <w:rPr>
-          <w:lang/>
-        </w:rPr>
-      </w:pPr>
-      <w:r>
-        <w:rPr>
-          <w:lang/>
-        </w:rPr>
-        <w:t>Les statistiques et graphiques reflètent fidèlement les données saisies</w:t>
-      </w:r>
+      </w:pPr>
+      <w:r>
+        <w:rPr>
+          <w:lang w:val="en-US"/>
+        </w:rPr>
+        <w:t xml:space="preserve">Les </w:t>
+      </w:r>
+      <w:proofErr w:type="spellStart"/>
+      <w:r>
+        <w:rPr>
+          <w:lang w:val="en-US"/>
+        </w:rPr>
+        <w:t>montant</w:t>
+      </w:r>
+      <w:proofErr w:type="spellEnd"/>
+      <w:r>
+        <w:rPr>
+          <w:lang w:val="en-US"/>
+        </w:rPr>
+        <w:t xml:space="preserve"> </w:t>
+      </w:r>
+      <w:proofErr w:type="spellStart"/>
+      <w:r>
+        <w:rPr>
+          <w:lang w:val="en-US"/>
+        </w:rPr>
+        <w:t>doivent</w:t>
+      </w:r>
+      <w:proofErr w:type="spellEnd"/>
+      <w:r>
+        <w:rPr>
+          <w:lang w:val="en-US"/>
+        </w:rPr>
+        <w:t xml:space="preserve"> </w:t>
+      </w:r>
+      <w:proofErr w:type="spellStart"/>
+      <w:r>
+        <w:rPr>
+          <w:lang w:val="en-US"/>
+        </w:rPr>
+        <w:t>être</w:t>
+      </w:r>
+      <w:proofErr w:type="spellEnd"/>
+      <w:r>
+        <w:rPr>
+          <w:lang w:val="en-US"/>
+        </w:rPr>
+        <w:t xml:space="preserve"> </w:t>
+      </w:r>
+      <w:proofErr w:type="spellStart"/>
+      <w:r>
+        <w:rPr>
+          <w:lang w:val="en-US"/>
+        </w:rPr>
+        <w:t>positif</w:t>
+      </w:r>
+      <w:proofErr w:type="spellEnd"/>
     </w:p>
     <w:p>
       <w:pPr>
@@ -1562,15 +1474,9 @@
           <w:numId w:val="9"/>
         </w:numPr>
         <w:spacing w:line="360" w:lineRule="auto"/>
-        <w:rPr>
-          <w:lang/>
-        </w:rPr>
-      </w:pPr>
-      <w:r>
-        <w:rPr>
-          <w:lang/>
-        </w:rPr>
-        <w:t>L'interface est intuitive et ne nécessite pas de formation préalable</w:t>
+      </w:pPr>
+      <w:r>
+        <w:t>Les statistiques et graphiques reflètent fidèlement les données saisies</w:t>
       </w:r>
     </w:p>
     <w:p>
@@ -1580,15 +1486,9 @@
           <w:numId w:val="9"/>
         </w:numPr>
         <w:spacing w:line="360" w:lineRule="auto"/>
-        <w:rPr>
-          <w:lang/>
-        </w:rPr>
-      </w:pPr>
-      <w:r>
-        <w:rPr>
-          <w:lang/>
-        </w:rPr>
-        <w:t>Les performances permettent une utilisation fluide (temps de réponse &lt; 2 secondes)</w:t>
+      </w:pPr>
+      <w:r>
+        <w:t>L'interface est intuitive et ne nécessite pas de formation préalable</w:t>
       </w:r>
     </w:p>
     <w:p>
@@ -1598,14 +1498,20 @@
           <w:numId w:val="9"/>
         </w:numPr>
         <w:spacing w:line="360" w:lineRule="auto"/>
-        <w:rPr>
-          <w:lang/>
-        </w:rPr>
-      </w:pPr>
-      <w:r>
-        <w:rPr>
-          <w:lang/>
-        </w:rPr>
+      </w:pPr>
+      <w:r>
+        <w:t>Les performances permettent une utilisation fluide (temps de réponse &lt; 2 secondes)</w:t>
+      </w:r>
+    </w:p>
+    <w:p>
+      <w:pPr>
+        <w:numPr>
+          <w:ilvl w:val="0"/>
+          <w:numId w:val="9"/>
+        </w:numPr>
+        <w:spacing w:line="360" w:lineRule="auto"/>
+      </w:pPr>
+      <w:r>
         <w:t>Les données sont persistées et récupérables après fermeture de l'application</w:t>
       </w:r>
     </w:p>
@@ -3449,6 +3355,7 @@
   <w:style w:type="character" w:default="1" w:styleId="DefaultParagraphFont">
     <w:name w:val="Default Paragraph Font"/>
     <w:uiPriority w:val="1"/>
+    <w:semiHidden/>
     <w:unhideWhenUsed/>
   </w:style>
   <w:style w:type="table" w:default="1" w:styleId="TableNormal">

</xml_diff>